<commit_message>
doc(architecture): 3.2.2 - Arquitectura
</commit_message>
<xml_diff>
--- a/docs/fandospau_proyecto_de_desarrollo_de_aplicaciones_web.docx
+++ b/docs/fandospau_proyecto_de_desarrollo_de_aplicaciones_web.docx
@@ -1,6 +1,6 @@
 
 <file path=word/document.xml><?xml version="1.0" encoding="utf-8"?>
-<w:document xmlns:wpc="http://schemas.microsoft.com/office/word/2010/wordprocessingCanvas" xmlns:cx="http://schemas.microsoft.com/office/drawing/2014/chartex" xmlns:cx1="http://schemas.microsoft.com/office/drawing/2015/9/8/chartex" xmlns:cx2="http://schemas.microsoft.com/office/drawing/2015/10/21/chartex" xmlns:cx3="http://schemas.microsoft.com/office/drawing/2016/5/9/chartex" xmlns:cx4="http://schemas.microsoft.com/office/drawing/2016/5/10/chartex" xmlns:cx5="http://schemas.microsoft.com/office/drawing/2016/5/11/chartex" xmlns:cx6="http://schemas.microsoft.com/office/drawing/2016/5/12/chartex" xmlns:cx7="http://schemas.microsoft.com/office/drawing/2016/5/13/chartex" xmlns:cx8="http://schemas.microsoft.com/office/drawing/2016/5/14/chartex" xmlns:mc="http://schemas.openxmlformats.org/markup-compatibility/2006" xmlns:aink="http://schemas.microsoft.com/office/drawing/2016/ink" xmlns:am3d="http://schemas.microsoft.com/office/drawing/2017/model3d" xmlns:o="urn:schemas-microsoft-com:office:office" xmlns:oel="http://schemas.microsoft.com/office/2019/extlst" xmlns:r="http://schemas.openxmlformats.org/officeDocument/2006/relationships" xmlns:m="http://schemas.openxmlformats.org/officeDocument/2006/math" xmlns:v="urn:schemas-microsoft-com:vml" xmlns:wp14="http://schemas.microsoft.com/office/word/2010/wordprocessingDrawing" xmlns:wp="http://schemas.openxmlformats.org/drawingml/2006/wordprocessingDrawing" xmlns:w10="urn:schemas-microsoft-com:office:word" xmlns:w="http://schemas.openxmlformats.org/wordprocessingml/2006/main" xmlns:w14="http://schemas.microsoft.com/office/word/2010/wordml" xmlns:w15="http://schemas.microsoft.com/office/word/2012/wordml" xmlns:w16cex="http://schemas.microsoft.com/office/word/2018/wordml/cex" xmlns:w16cid="http://schemas.microsoft.com/office/word/2016/wordml/cid" xmlns:w16="http://schemas.microsoft.com/office/word/2018/wordml" xmlns:w16du="http://schemas.microsoft.com/office/word/2023/wordml/word16du" xmlns:w16sdtdh="http://schemas.microsoft.com/office/word/2020/wordml/sdtdatahash" xmlns:w16se="http://schemas.microsoft.com/office/word/2015/wordml/symex" xmlns:wpg="http://schemas.microsoft.com/office/word/2010/wordprocessingGroup" xmlns:wpi="http://schemas.microsoft.com/office/word/2010/wordprocessingInk" xmlns:wne="http://schemas.microsoft.com/office/word/2006/wordml" xmlns:wps="http://schemas.microsoft.com/office/word/2010/wordprocessingShape" mc:Ignorable="w14 w15 w16se w16cid w16 w16cex w16sdtdh wp14">
+<w:document xmlns:wpc="http://schemas.microsoft.com/office/word/2010/wordprocessingCanvas" xmlns:cx="http://schemas.microsoft.com/office/drawing/2014/chartex" xmlns:cx1="http://schemas.microsoft.com/office/drawing/2015/9/8/chartex" xmlns:mc="http://schemas.openxmlformats.org/markup-compatibility/2006" xmlns:o="urn:schemas-microsoft-com:office:office" xmlns:r="http://schemas.openxmlformats.org/officeDocument/2006/relationships" xmlns:m="http://schemas.openxmlformats.org/officeDocument/2006/math" xmlns:v="urn:schemas-microsoft-com:vml" xmlns:wp14="http://schemas.microsoft.com/office/word/2010/wordprocessingDrawing" xmlns:wp="http://schemas.openxmlformats.org/drawingml/2006/wordprocessingDrawing" xmlns:w10="urn:schemas-microsoft-com:office:word" xmlns:w="http://schemas.openxmlformats.org/wordprocessingml/2006/main" xmlns:w14="http://schemas.microsoft.com/office/word/2010/wordml" xmlns:w15="http://schemas.microsoft.com/office/word/2012/wordml" xmlns:w16se="http://schemas.microsoft.com/office/word/2015/wordml/symex" xmlns:wpg="http://schemas.microsoft.com/office/word/2010/wordprocessingGroup" xmlns:wpi="http://schemas.microsoft.com/office/word/2010/wordprocessingInk" xmlns:wne="http://schemas.microsoft.com/office/word/2006/wordml" xmlns:wps="http://schemas.microsoft.com/office/word/2010/wordprocessingShape" mc:Ignorable="w14 w15 w16se wp14">
   <w:body>
     <w:p>
       <w:pPr>
@@ -1765,13 +1765,6 @@
                 <w:noProof/>
                 <w:webHidden/>
               </w:rPr>
-              <w:fldChar w:fldCharType="separate"/>
-            </w:r>
-            <w:r>
-              <w:rPr>
-                <w:noProof/>
-                <w:webHidden/>
-              </w:rPr>
               <w:fldChar w:fldCharType="end"/>
             </w:r>
           </w:hyperlink>
@@ -1829,13 +1822,6 @@
                 <w:noProof/>
                 <w:webHidden/>
               </w:rPr>
-              <w:fldChar w:fldCharType="separate"/>
-            </w:r>
-            <w:r>
-              <w:rPr>
-                <w:noProof/>
-                <w:webHidden/>
-              </w:rPr>
               <w:fldChar w:fldCharType="end"/>
             </w:r>
           </w:hyperlink>
@@ -1893,13 +1879,6 @@
                 <w:noProof/>
                 <w:webHidden/>
               </w:rPr>
-              <w:fldChar w:fldCharType="separate"/>
-            </w:r>
-            <w:r>
-              <w:rPr>
-                <w:noProof/>
-                <w:webHidden/>
-              </w:rPr>
               <w:fldChar w:fldCharType="end"/>
             </w:r>
           </w:hyperlink>
@@ -1957,13 +1936,6 @@
                 <w:noProof/>
                 <w:webHidden/>
               </w:rPr>
-              <w:fldChar w:fldCharType="separate"/>
-            </w:r>
-            <w:r>
-              <w:rPr>
-                <w:noProof/>
-                <w:webHidden/>
-              </w:rPr>
               <w:fldChar w:fldCharType="end"/>
             </w:r>
           </w:hyperlink>
@@ -2021,13 +1993,6 @@
                 <w:noProof/>
                 <w:webHidden/>
               </w:rPr>
-              <w:fldChar w:fldCharType="separate"/>
-            </w:r>
-            <w:r>
-              <w:rPr>
-                <w:noProof/>
-                <w:webHidden/>
-              </w:rPr>
               <w:fldChar w:fldCharType="end"/>
             </w:r>
           </w:hyperlink>
@@ -2085,13 +2050,6 @@
                 <w:noProof/>
                 <w:webHidden/>
               </w:rPr>
-              <w:fldChar w:fldCharType="separate"/>
-            </w:r>
-            <w:r>
-              <w:rPr>
-                <w:noProof/>
-                <w:webHidden/>
-              </w:rPr>
               <w:fldChar w:fldCharType="end"/>
             </w:r>
           </w:hyperlink>
@@ -2149,13 +2107,6 @@
                 <w:noProof/>
                 <w:webHidden/>
               </w:rPr>
-              <w:fldChar w:fldCharType="separate"/>
-            </w:r>
-            <w:r>
-              <w:rPr>
-                <w:noProof/>
-                <w:webHidden/>
-              </w:rPr>
               <w:fldChar w:fldCharType="end"/>
             </w:r>
           </w:hyperlink>
@@ -2213,13 +2164,6 @@
                 <w:noProof/>
                 <w:webHidden/>
               </w:rPr>
-              <w:fldChar w:fldCharType="separate"/>
-            </w:r>
-            <w:r>
-              <w:rPr>
-                <w:noProof/>
-                <w:webHidden/>
-              </w:rPr>
               <w:fldChar w:fldCharType="end"/>
             </w:r>
           </w:hyperlink>
@@ -2277,13 +2221,6 @@
                 <w:noProof/>
                 <w:webHidden/>
               </w:rPr>
-              <w:fldChar w:fldCharType="separate"/>
-            </w:r>
-            <w:r>
-              <w:rPr>
-                <w:noProof/>
-                <w:webHidden/>
-              </w:rPr>
               <w:fldChar w:fldCharType="end"/>
             </w:r>
           </w:hyperlink>
@@ -2341,13 +2278,6 @@
                 <w:noProof/>
                 <w:webHidden/>
               </w:rPr>
-              <w:fldChar w:fldCharType="separate"/>
-            </w:r>
-            <w:r>
-              <w:rPr>
-                <w:noProof/>
-                <w:webHidden/>
-              </w:rPr>
               <w:fldChar w:fldCharType="end"/>
             </w:r>
           </w:hyperlink>
@@ -2399,13 +2329,6 @@
                 <w:noProof/>
                 <w:webHidden/>
               </w:rPr>
-            </w:r>
-            <w:r>
-              <w:rPr>
-                <w:noProof/>
-                <w:webHidden/>
-              </w:rPr>
-              <w:fldChar w:fldCharType="separate"/>
             </w:r>
             <w:r>
               <w:rPr>
@@ -2767,7 +2690,6 @@
       </w:pPr>
       <w:bookmarkStart w:id="2" w:name="_Toc134896000"/>
       <w:r>
-        <w:lastRenderedPageBreak/>
         <w:t>1.1 TEMÁTICA ELEGIDA</w:t>
       </w:r>
       <w:bookmarkEnd w:id="2"/>
@@ -3008,6 +2930,7 @@
     </w:p>
     <w:p>
       <w:r>
+        <w:lastRenderedPageBreak/>
         <w:t>En relación con</w:t>
       </w:r>
       <w:r>
@@ -3484,7 +3407,7 @@
     <w:p/>
     <w:tbl>
       <w:tblPr>
-        <w:tblStyle w:val="Tablaconcuadrcula4-nfasis1"/>
+        <w:tblStyle w:val="Tabladecuadrcula4-nfasis1"/>
         <w:tblW w:w="0" w:type="auto"/>
         <w:tblBorders>
           <w:top w:val="single" w:sz="4" w:space="0" w:color="198754"/>
@@ -4183,7 +4106,6 @@
                 <w:b w:val="0"/>
                 <w:bCs w:val="0"/>
               </w:rPr>
-              <w:lastRenderedPageBreak/>
               <w:t>Java 8</w:t>
             </w:r>
           </w:p>
@@ -4456,6 +4378,7 @@
                 <w:b w:val="0"/>
                 <w:bCs w:val="0"/>
               </w:rPr>
+              <w:lastRenderedPageBreak/>
               <w:t>Spring</w:t>
             </w:r>
           </w:p>
@@ -4972,7 +4895,7 @@
     <w:p/>
     <w:tbl>
       <w:tblPr>
-        <w:tblStyle w:val="Tablaconcuadrcula4-nfasis1"/>
+        <w:tblStyle w:val="Tabladecuadrcula4-nfasis1"/>
         <w:tblW w:w="0" w:type="auto"/>
         <w:tblBorders>
           <w:top w:val="single" w:sz="4" w:space="0" w:color="198754"/>
@@ -5497,7 +5420,7 @@
     <w:p/>
     <w:tbl>
       <w:tblPr>
-        <w:tblStyle w:val="Tablaconcuadrcula4-nfasis1"/>
+        <w:tblStyle w:val="Tabladecuadrcula4-nfasis1"/>
         <w:tblW w:w="0" w:type="auto"/>
         <w:tblBorders>
           <w:top w:val="single" w:sz="4" w:space="0" w:color="198754"/>
@@ -6051,7 +5974,6 @@
               <w:jc w:val="center"/>
             </w:pPr>
             <w:r>
-              <w:lastRenderedPageBreak/>
               <w:t xml:space="preserve">Miércoles </w:t>
             </w:r>
             <w:r>
@@ -6184,7 +6106,11 @@
               <w:t>Creación</w:t>
             </w:r>
             <w:r>
-              <w:t xml:space="preserve"> del endpoint getCorrectWord/{game_id}, e i</w:t>
+              <w:t xml:space="preserve"> del endpoint getCorrectWord/{game_id}, e </w:t>
+            </w:r>
+            <w:r>
+              <w:lastRenderedPageBreak/>
+              <w:t>i</w:t>
             </w:r>
             <w:r>
               <w:t>mplementación del servicio que compruebe si la palabra esta acertada y mensaje de partida ganada</w:t>
@@ -6205,6 +6131,7 @@
               <w:cnfStyle w:val="000000000000" w:firstRow="0" w:lastRow="0" w:firstColumn="0" w:lastColumn="0" w:oddVBand="0" w:evenVBand="0" w:oddHBand="0" w:evenHBand="0" w:firstRowFirstColumn="0" w:firstRowLastColumn="0" w:lastRowFirstColumn="0" w:lastRowLastColumn="0"/>
             </w:pPr>
             <w:r>
+              <w:lastRenderedPageBreak/>
               <w:t>8</w:t>
             </w:r>
           </w:p>
@@ -6555,11 +6482,7 @@
               <w:t xml:space="preserve">Configuración de spring security para </w:t>
             </w:r>
             <w:r>
-              <w:t xml:space="preserve">que la autenticación sea necesaria en todos </w:t>
-            </w:r>
-            <w:r>
-              <w:lastRenderedPageBreak/>
-              <w:t>los endpoints de la API exceptuando los endpoints de login y register</w:t>
+              <w:t>que la autenticación sea necesaria en todos los endpoints de la API exceptuando los endpoints de login y register</w:t>
             </w:r>
           </w:p>
         </w:tc>
@@ -6574,7 +6497,6 @@
               <w:cnfStyle w:val="000000000000" w:firstRow="0" w:lastRow="0" w:firstColumn="0" w:lastColumn="0" w:oddVBand="0" w:evenVBand="0" w:oddHBand="0" w:evenHBand="0" w:firstRowFirstColumn="0" w:firstRowLastColumn="0" w:lastRowFirstColumn="0" w:lastRowLastColumn="0"/>
             </w:pPr>
             <w:r>
-              <w:lastRenderedPageBreak/>
               <w:t>8</w:t>
             </w:r>
           </w:p>
@@ -6840,6 +6762,7 @@
               <w:jc w:val="center"/>
             </w:pPr>
             <w:r>
+              <w:lastRenderedPageBreak/>
               <w:t>Miércoles 10 de mayo</w:t>
             </w:r>
           </w:p>
@@ -7163,7 +7086,6 @@
               <w:jc w:val="center"/>
             </w:pPr>
             <w:r>
-              <w:lastRenderedPageBreak/>
               <w:t>Martes 16 de mayo</w:t>
             </w:r>
           </w:p>
@@ -8327,15 +8249,15 @@
           <w:bCs/>
           <w:color w:val="198754"/>
         </w:rPr>
+        <w:t>JASMINE</w:t>
+      </w:r>
+    </w:p>
+    <w:p>
+      <w:r>
+        <w:rPr>
+          <w:noProof/>
+        </w:rPr>
         <w:lastRenderedPageBreak/>
-        <w:t>JASMINE</w:t>
-      </w:r>
-    </w:p>
-    <w:p>
-      <w:r>
-        <w:rPr>
-          <w:noProof/>
-        </w:rPr>
         <w:drawing>
           <wp:anchor distT="0" distB="0" distL="114300" distR="114300" simplePos="0" relativeHeight="251658252" behindDoc="0" locked="0" layoutInCell="1" allowOverlap="1" wp14:anchorId="6AE53E50" wp14:editId="55E08457">
             <wp:simplePos x="0" y="0"/>
@@ -10132,33 +10054,33 @@
       </w:pPr>
       <w:bookmarkStart w:id="13" w:name="_Toc134896011"/>
       <w:r>
+        <w:t>HERRAMIENTAS</w:t>
+      </w:r>
+      <w:bookmarkEnd w:id="13"/>
+    </w:p>
+    <w:p>
+      <w:pPr>
+        <w:rPr>
+          <w:b/>
+          <w:bCs/>
+          <w:color w:val="198754"/>
+        </w:rPr>
+      </w:pPr>
+      <w:r>
+        <w:rPr>
+          <w:b/>
+          <w:bCs/>
+          <w:color w:val="198754"/>
+        </w:rPr>
+        <w:t>VISUAL STUDIO CODE</w:t>
+      </w:r>
+    </w:p>
+    <w:p>
+      <w:r>
+        <w:rPr>
+          <w:noProof/>
+        </w:rPr>
         <w:lastRenderedPageBreak/>
-        <w:t>HERRAMIENTAS</w:t>
-      </w:r>
-      <w:bookmarkEnd w:id="13"/>
-    </w:p>
-    <w:p>
-      <w:pPr>
-        <w:rPr>
-          <w:b/>
-          <w:bCs/>
-          <w:color w:val="198754"/>
-        </w:rPr>
-      </w:pPr>
-      <w:r>
-        <w:rPr>
-          <w:b/>
-          <w:bCs/>
-          <w:color w:val="198754"/>
-        </w:rPr>
-        <w:t>VISUAL STUDIO CODE</w:t>
-      </w:r>
-    </w:p>
-    <w:p>
-      <w:r>
-        <w:rPr>
-          <w:noProof/>
-        </w:rPr>
         <w:drawing>
           <wp:anchor distT="0" distB="0" distL="114300" distR="114300" simplePos="0" relativeHeight="251658263" behindDoc="0" locked="0" layoutInCell="1" allowOverlap="1" wp14:anchorId="6E9EFD97" wp14:editId="7C6B6DBA">
             <wp:simplePos x="0" y="0"/>
@@ -10858,9 +10780,18 @@
         <w:t>Taiga es una herramienta desarrollada por Sopra Steria</w:t>
       </w:r>
       <w:r>
-        <w:t xml:space="preserve"> que sirve para gestionar el proceso de desarrollo, mediante un tablero Kanban. Las tarjetas de los tableros de cada sprint son, </w:t>
-      </w:r>
-      <w:r>
+        <w:t xml:space="preserve"> que sirve para gestionar el proceso de desarrollo, mediante un tablero Kanban. </w:t>
+      </w:r>
+      <w:r>
+        <w:rPr>
+          <w:lang w:val="en-US"/>
+        </w:rPr>
+        <w:t xml:space="preserve">Las tarjetas de los tableros de cada sprint son, </w:t>
+      </w:r>
+      <w:r>
+        <w:rPr>
+          <w:lang w:val="en-US"/>
+        </w:rPr>
         <w:t xml:space="preserve">User Story, New, In progress, Merge Request, Ready For Test, Closed y Needs info. </w:t>
       </w:r>
       <w:r>
@@ -11046,31 +10977,31 @@
       </w:pPr>
       <w:bookmarkStart w:id="14" w:name="_Toc134896012"/>
       <w:r>
+        <w:t>3. APLICACIÓN PRÁCTICA</w:t>
+      </w:r>
+      <w:bookmarkEnd w:id="14"/>
+    </w:p>
+    <w:p>
+      <w:pPr>
+        <w:pStyle w:val="Ttulo2"/>
+      </w:pPr>
+      <w:bookmarkStart w:id="15" w:name="_Toc134896013"/>
+      <w:r>
+        <w:t>3.1 INTRODUCCIÓN</w:t>
+      </w:r>
+      <w:bookmarkEnd w:id="15"/>
+    </w:p>
+    <w:p>
+      <w:r>
+        <w:t xml:space="preserve">Se pide realizar una aplicación para poder jugar al juego de adivina la palabra. Este juego consistirá en </w:t>
+      </w:r>
+      <w:r>
+        <w:t xml:space="preserve">que habrá una palabra correcta elegida al azar entre 10.000 palabras de un diccionario de palabras de 5 letras y en español. </w:t>
+      </w:r>
+    </w:p>
+    <w:p>
+      <w:r>
         <w:lastRenderedPageBreak/>
-        <w:t>3. APLICACIÓN PRÁCTICA</w:t>
-      </w:r>
-      <w:bookmarkEnd w:id="14"/>
-    </w:p>
-    <w:p>
-      <w:pPr>
-        <w:pStyle w:val="Ttulo2"/>
-      </w:pPr>
-      <w:bookmarkStart w:id="15" w:name="_Toc134896013"/>
-      <w:r>
-        <w:t>3.1 INTRODUCCIÓN</w:t>
-      </w:r>
-      <w:bookmarkEnd w:id="15"/>
-    </w:p>
-    <w:p>
-      <w:r>
-        <w:t xml:space="preserve">Se pide realizar una aplicación para poder jugar al juego de adivina la palabra. Este juego consistirá en </w:t>
-      </w:r>
-      <w:r>
-        <w:t xml:space="preserve">que habrá una palabra correcta elegida al azar entre 10.000 palabras de un diccionario de palabras de 5 letras y en español. </w:t>
-      </w:r>
-    </w:p>
-    <w:p>
-      <w:r>
         <w:t xml:space="preserve">El usuario tendrá 5 intentos para </w:t>
       </w:r>
       <w:r>
@@ -11540,7 +11471,7 @@
       </w:r>
       <w:r>
         <w:pict w14:anchorId="1F72A94A">
-          <v:rect id="_x0000_i1053" style="width:453.5pt;height:1pt" o:hralign="center" o:hrstd="t" o:hrnoshade="t" o:hr="t" fillcolor="#198754" stroked="f"/>
+          <v:rect id="_x0000_i1026" style="width:453.5pt;height:1pt" o:hralign="center" o:hrstd="t" o:hrnoshade="t" o:hr="t" fillcolor="#198754" stroked="f"/>
         </w:pict>
       </w:r>
     </w:p>
@@ -11966,7 +11897,6 @@
           <w:b/>
           <w:bCs/>
         </w:rPr>
-        <w:lastRenderedPageBreak/>
         <w:t>Dado</w:t>
       </w:r>
       <w:r>
@@ -12123,6 +12053,7 @@
           <w:b/>
           <w:bCs/>
         </w:rPr>
+        <w:lastRenderedPageBreak/>
         <w:t>Dado</w:t>
       </w:r>
       <w:r>
@@ -12467,7 +12398,6 @@
           <w:bCs/>
           <w:color w:val="198754"/>
         </w:rPr>
-        <w:lastRenderedPageBreak/>
         <w:t>#4 Validación palabra</w:t>
       </w:r>
       <w:r>
@@ -12580,6 +12510,7 @@
     </w:p>
     <w:p>
       <w:r>
+        <w:lastRenderedPageBreak/>
         <w:t xml:space="preserve">En primero lugar debe haber 5 casillas donde se </w:t>
       </w:r>
       <w:r>
@@ -12721,7 +12652,6 @@
         </w:numPr>
       </w:pPr>
       <w:r>
-        <w:lastRenderedPageBreak/>
         <w:t>Si la casilla seleccionada no tiene contenido y es la primera letra, entonces esta casilla sigue seleccionada y no ocurre nada más.</w:t>
       </w:r>
     </w:p>
@@ -12876,6 +12806,7 @@
     </w:p>
     <w:p>
       <w:r>
+        <w:lastRenderedPageBreak/>
         <w:t>En esta HU se desarrollará cuando se gana una partida, que básicamente es cuando se ha acertado la palabra asignada en la partida. Y a continuación se mostrará un mensaje con el siguiente texto "Enhorabuena has acertado la palabra, pero... ¿podrás con la siguiente?". Además, se desactivarán todas las acciones.</w:t>
       </w:r>
     </w:p>
@@ -12958,7 +12889,6 @@
           <w:b/>
           <w:bCs/>
         </w:rPr>
-        <w:lastRenderedPageBreak/>
         <w:t>Dado</w:t>
       </w:r>
       <w:r>
@@ -13198,6 +13128,7 @@
           <w:b/>
           <w:bCs/>
         </w:rPr>
+        <w:lastRenderedPageBreak/>
         <w:t>Criterios aceptación</w:t>
       </w:r>
     </w:p>
@@ -13253,7 +13184,6 @@
           <w:b/>
           <w:bCs/>
         </w:rPr>
-        <w:lastRenderedPageBreak/>
         <w:t>Dado</w:t>
       </w:r>
       <w:r>
@@ -13582,7 +13512,6 @@
         </w:numPr>
       </w:pPr>
       <w:r>
-        <w:lastRenderedPageBreak/>
         <w:t>Los datos del formulario serán enviados encriptados en base64 al servicio de back para que éste lo valide.</w:t>
       </w:r>
     </w:p>
@@ -13610,6 +13539,7 @@
         </w:numPr>
       </w:pPr>
       <w:r>
+        <w:lastRenderedPageBreak/>
         <w:t>Si al enviar el formulario el servicio nos devuelve los datos correctamente, se recibirá un token que se deberá de utilizar en la cabecera de autenticación del frontend para el resto de las peticiones a servicios del juego.</w:t>
       </w:r>
     </w:p>
@@ -13991,7 +13921,6 @@
           <w:b/>
           <w:bCs/>
         </w:rPr>
-        <w:lastRenderedPageBreak/>
         <w:t>Dado</w:t>
       </w:r>
       <w:r>
@@ -14168,6 +14097,7 @@
           <w:b/>
           <w:bCs/>
         </w:rPr>
+        <w:lastRenderedPageBreak/>
         <w:t>Como</w:t>
       </w:r>
       <w:r>
@@ -14334,7 +14264,6 @@
           <w:b/>
           <w:bCs/>
         </w:rPr>
-        <w:lastRenderedPageBreak/>
         <w:t>Dado</w:t>
       </w:r>
       <w:r>
@@ -14552,6 +14481,7 @@
     </w:p>
     <w:p>
       <w:r>
+        <w:lastRenderedPageBreak/>
         <w:t>Si el usuario no dispone todavía de más de 10 partidas jugadas, no se mostrará ese enlace.</w:t>
       </w:r>
     </w:p>
@@ -14631,7 +14561,6 @@
           <w:b/>
           <w:bCs/>
         </w:rPr>
-        <w:lastRenderedPageBreak/>
         <w:t>Dado</w:t>
       </w:r>
       <w:r>
@@ -14958,7 +14887,6 @@
     </w:p>
     <w:p>
       <w:r>
-        <w:lastRenderedPageBreak/>
         <w:t xml:space="preserve">Cuando ya se han creado todas las HU </w:t>
       </w:r>
       <w:r>
@@ -15507,7 +15435,6 @@
         </w:numPr>
       </w:pPr>
       <w:r>
-        <w:lastRenderedPageBreak/>
         <w:t>[</w:t>
       </w:r>
       <w:r>
@@ -15574,6 +15501,7 @@
         </w:numPr>
       </w:pPr>
       <w:r>
+        <w:lastRenderedPageBreak/>
         <w:t>[</w:t>
       </w:r>
       <w:r>
@@ -16123,7 +16051,6 @@
         </w:numPr>
       </w:pPr>
       <w:r>
-        <w:lastRenderedPageBreak/>
         <w:t>[</w:t>
       </w:r>
       <w:r>
@@ -16260,6 +16187,7 @@
           <w:b/>
           <w:bCs/>
         </w:rPr>
+        <w:lastRenderedPageBreak/>
         <w:t>Tareas</w:t>
       </w:r>
       <w:r>
@@ -16728,7 +16656,6 @@
         </w:numPr>
       </w:pPr>
       <w:r>
-        <w:lastRenderedPageBreak/>
         <w:t>[</w:t>
       </w:r>
       <w:r>
@@ -17318,7 +17245,6 @@
         <w:pStyle w:val="Ttulo40"/>
       </w:pPr>
       <w:r>
-        <w:lastRenderedPageBreak/>
         <w:t>UC 1. INICIAR SESIÓN</w:t>
       </w:r>
     </w:p>
@@ -17361,6 +17287,7 @@
                 <w:bCs/>
                 <w:color w:val="FFFFFF" w:themeColor="background1"/>
               </w:rPr>
+              <w:lastRenderedPageBreak/>
               <w:t>Id y nombre</w:t>
             </w:r>
           </w:p>
@@ -18230,7 +18157,6 @@
         <w:pStyle w:val="Ttulo40"/>
       </w:pPr>
       <w:r>
-        <w:lastRenderedPageBreak/>
         <w:t>UC 2. JUGAR UNA PARTIDA</w:t>
       </w:r>
     </w:p>
@@ -18501,6 +18427,7 @@
               </w:numPr>
             </w:pPr>
             <w:r>
+              <w:lastRenderedPageBreak/>
               <w:t>Si no</w:t>
             </w:r>
           </w:p>
@@ -18572,6 +18499,7 @@
                 <w:bCs/>
                 <w:color w:val="FFFFFF" w:themeColor="background1"/>
               </w:rPr>
+              <w:lastRenderedPageBreak/>
               <w:t>Flujos alternativos</w:t>
             </w:r>
           </w:p>
@@ -19181,7 +19109,6 @@
         <w:pStyle w:val="Ttulo40"/>
       </w:pPr>
       <w:r>
-        <w:lastRenderedPageBreak/>
         <w:t>UC 3. ACCEDER AL HISTORIAL DE PARTIDAS</w:t>
       </w:r>
     </w:p>
@@ -19800,6 +19727,7 @@
                 <w:bCs/>
                 <w:color w:val="FFFFFF" w:themeColor="background1"/>
               </w:rPr>
+              <w:lastRenderedPageBreak/>
               <w:t>Postcondiciones</w:t>
             </w:r>
           </w:p>
@@ -20148,7 +20076,6 @@
         <w:pStyle w:val="Ttulo40"/>
       </w:pPr>
       <w:r>
-        <w:lastRenderedPageBreak/>
         <w:t>DIAGRAMA ENTIDAD – RELACIÓN</w:t>
       </w:r>
     </w:p>
@@ -20234,6 +20161,7 @@
     </w:p>
     <w:p>
       <w:r>
+        <w:lastRenderedPageBreak/>
         <w:t>Como vemos en nuestra aplicación habrá 2 relaciones, User-Game y Word-Game.</w:t>
       </w:r>
     </w:p>
@@ -20344,7 +20272,6 @@
         <w:pStyle w:val="Ttulo40"/>
       </w:pPr>
       <w:r>
-        <w:lastRenderedPageBreak/>
         <w:t>DIAGRAMA DE TABLAS</w:t>
       </w:r>
     </w:p>
@@ -20437,6 +20364,7 @@
           <w:i/>
           <w:iCs/>
         </w:rPr>
+        <w:lastRenderedPageBreak/>
         <w:t xml:space="preserve">* </w:t>
       </w:r>
       <w:r>
@@ -20711,6 +20639,46 @@
       <w:pPr>
         <w:pStyle w:val="Ttulo40"/>
       </w:pPr>
+    </w:p>
+    <w:p>
+      <w:pPr>
+        <w:jc w:val="left"/>
+        <w:rPr>
+          <w:b/>
+          <w:color w:val="198754"/>
+          <w:sz w:val="24"/>
+        </w:rPr>
+      </w:pPr>
+      <w:r>
+        <w:br w:type="page"/>
+      </w:r>
+    </w:p>
+    <w:p>
+      <w:pPr>
+        <w:pStyle w:val="Ttulo40"/>
+      </w:pPr>
+      <w:r>
+        <w:lastRenderedPageBreak/>
+        <w:t>GIT FLOW</w:t>
+      </w:r>
+    </w:p>
+    <w:p>
+      <w:pPr>
+        <w:jc w:val="left"/>
+        <w:rPr>
+          <w:b/>
+          <w:color w:val="198754"/>
+          <w:sz w:val="24"/>
+        </w:rPr>
+      </w:pPr>
+      <w:r>
+        <w:br w:type="page"/>
+      </w:r>
+    </w:p>
+    <w:p>
+      <w:pPr>
+        <w:pStyle w:val="Ttulo40"/>
+      </w:pPr>
       <w:r>
         <w:lastRenderedPageBreak/>
         <w:t>ARQUITECTURA</w:t>
@@ -20727,12 +20695,168 @@
         <w:t>.</w:t>
       </w:r>
     </w:p>
+    <w:p>
+      <w:pPr>
+        <w:rPr>
+          <w:i/>
+        </w:rPr>
+      </w:pPr>
+      <w:r>
+        <w:t xml:space="preserve">Para el desarrollo de la aplicación he usado una arquitectura cliente-servidor. </w:t>
+      </w:r>
+      <w:r>
+        <w:t xml:space="preserve">La arquitectura cliente-servidor es </w:t>
+      </w:r>
+      <w:r>
+        <w:t>un modelo donde</w:t>
+      </w:r>
+      <w:r>
+        <w:t xml:space="preserve"> hay dos </w:t>
+      </w:r>
+      <w:r>
+        <w:t>partes</w:t>
+      </w:r>
+      <w:r>
+        <w:t>: el cliente y el servidor.</w:t>
+      </w:r>
+      <w:r>
+        <w:t xml:space="preserve"> </w:t>
+      </w:r>
+      <w:r>
+        <w:t xml:space="preserve">El cliente es la </w:t>
+      </w:r>
+      <w:r>
+        <w:t>parte visual</w:t>
+      </w:r>
+      <w:r>
+        <w:t xml:space="preserve"> que utiliza el usuario para interactuar con </w:t>
+      </w:r>
+      <w:r>
+        <w:t>la aplicación, es la parte del navegador, la cual se comunica con el servidor atreves de peticiones mediante el protocolo HTTP</w:t>
+      </w:r>
+      <w:r>
+        <w:t xml:space="preserve">. El servidor recibe la petición, y devuelve la respuesta al cliente. </w:t>
+      </w:r>
+      <w:r>
+        <w:rPr>
+          <w:i/>
+        </w:rPr>
+        <w:t>*Toda la comunicación cliente-servidor se ha hecho mediante objetos JSON</w:t>
+      </w:r>
+    </w:p>
+    <w:p>
+      <w:pPr>
+        <w:rPr>
+          <w:i/>
+        </w:rPr>
+      </w:pPr>
+    </w:p>
+    <w:p>
+      <w:bookmarkStart w:id="20" w:name="_GoBack"/>
+      <w:r>
+        <w:t xml:space="preserve">Por la parte cliente se ha utilizado una arquitectura MVC </w:t>
+      </w:r>
+      <w:bookmarkEnd w:id="20"/>
+      <w:r>
+        <w:t>(Modelo-Vista-Controlador) trabajando como SPA (Single Page Application), esto quiere decir que en la parte del navegador solo se trabaja con una página, que va cambiando el contenido según las interacciones del usuario. El MVC con Angular consiste en el Modelo que especifica cómo van a ser los datos con los que se trabajen, la vista que es el HTML y CSS donde se muestra la parte visual de la aplicación, los controladores que trabajan con los datos introducidos por el usuario para enviarlos al servicio donde se hacen las peticiones HTTP al servidor.</w:t>
+      </w:r>
+    </w:p>
     <w:p/>
     <w:p>
+      <w:r>
+        <w:t>En relación con la parte servidor se ha utilizado una estructura monolítica, con una arquitectura por capas. Esta arquitectura consiste en dividir la API REST del servidor, en 3 capas, Controllers, Services y Respositories. Esta arquitectura utiliza DTO (Data Transfer Object) para comunicarse entre capas. La capa del controlador recibe la petición y transforma el JSON que recibe un objeto DTO, una vez convertido se lo pasa al servicio donde se hace toda la lógica de negocio, y este servicio utiliza métodos de los repositorios para la persistencia de datos que en este caso es en una base de datos SQL.</w:t>
+      </w:r>
+    </w:p>
+    <w:p>
+      <w:r>
+        <w:rPr>
+          <w:noProof/>
+        </w:rPr>
+        <w:drawing>
+          <wp:anchor distT="0" distB="0" distL="114300" distR="114300" simplePos="0" relativeHeight="251659296" behindDoc="0" locked="0" layoutInCell="1" allowOverlap="1" wp14:anchorId="3F9A5B9B" wp14:editId="36F9A5D5">
+            <wp:simplePos x="0" y="0"/>
+            <wp:positionH relativeFrom="margin">
+              <wp:align>center</wp:align>
+            </wp:positionH>
+            <wp:positionV relativeFrom="paragraph">
+              <wp:posOffset>448310</wp:posOffset>
+            </wp:positionV>
+            <wp:extent cx="5963920" cy="2197735"/>
+            <wp:effectExtent l="0" t="0" r="0" b="0"/>
+            <wp:wrapSquare wrapText="bothSides"/>
+            <wp:docPr id="27" name="Imagen 27" descr="C:\Users\pfandos\Downloads\arquitectura_capas.png"/>
+            <wp:cNvGraphicFramePr>
+              <a:graphicFrameLocks xmlns:a="http://schemas.openxmlformats.org/drawingml/2006/main" noChangeAspect="1"/>
+            </wp:cNvGraphicFramePr>
+            <a:graphic xmlns:a="http://schemas.openxmlformats.org/drawingml/2006/main">
+              <a:graphicData uri="http://schemas.openxmlformats.org/drawingml/2006/picture">
+                <pic:pic xmlns:pic="http://schemas.openxmlformats.org/drawingml/2006/picture">
+                  <pic:nvPicPr>
+                    <pic:cNvPr id="0" name="Picture 33" descr="C:\Users\pfandos\Downloads\arquitectura_capas.png"/>
+                    <pic:cNvPicPr>
+                      <a:picLocks noChangeAspect="1" noChangeArrowheads="1"/>
+                    </pic:cNvPicPr>
+                  </pic:nvPicPr>
+                  <pic:blipFill>
+                    <a:blip r:embed="rId52">
+                      <a:extLst>
+                        <a:ext uri="{28A0092B-C50C-407E-A947-70E740481C1C}">
+                          <a14:useLocalDpi xmlns:a14="http://schemas.microsoft.com/office/drawing/2010/main" val="0"/>
+                        </a:ext>
+                      </a:extLst>
+                    </a:blip>
+                    <a:srcRect/>
+                    <a:stretch>
+                      <a:fillRect/>
+                    </a:stretch>
+                  </pic:blipFill>
+                  <pic:spPr bwMode="auto">
+                    <a:xfrm>
+                      <a:off x="0" y="0"/>
+                      <a:ext cx="5963920" cy="2197735"/>
+                    </a:xfrm>
+                    <a:prstGeom prst="rect">
+                      <a:avLst/>
+                    </a:prstGeom>
+                    <a:noFill/>
+                    <a:ln>
+                      <a:noFill/>
+                    </a:ln>
+                  </pic:spPr>
+                </pic:pic>
+              </a:graphicData>
+            </a:graphic>
+            <wp14:sizeRelH relativeFrom="margin">
+              <wp14:pctWidth>0</wp14:pctWidth>
+            </wp14:sizeRelH>
+            <wp14:sizeRelV relativeFrom="margin">
+              <wp14:pctHeight>0</wp14:pctHeight>
+            </wp14:sizeRelV>
+          </wp:anchor>
+        </w:drawing>
+      </w:r>
+    </w:p>
+    <w:p>
+      <w:pPr>
+        <w:jc w:val="center"/>
+      </w:pPr>
+    </w:p>
+    <w:p>
+      <w:pPr>
+        <w:jc w:val="left"/>
+        <w:rPr>
+          <w:b/>
+          <w:color w:val="198754"/>
+          <w:sz w:val="24"/>
+        </w:rPr>
+      </w:pPr>
+    </w:p>
+    <w:p>
       <w:pPr>
         <w:pStyle w:val="Ttulo40"/>
       </w:pPr>
       <w:r>
+        <w:lastRenderedPageBreak/>
         <w:t>SCAFFOLDING</w:t>
       </w:r>
     </w:p>
@@ -20791,7 +20915,7 @@
                     <pic:cNvPicPr/>
                   </pic:nvPicPr>
                   <pic:blipFill>
-                    <a:blip r:embed="rId52"/>
+                    <a:blip r:embed="rId53"/>
                     <a:stretch>
                       <a:fillRect/>
                     </a:stretch>
@@ -20850,7 +20974,7 @@
                     <pic:cNvPicPr/>
                   </pic:nvPicPr>
                   <pic:blipFill>
-                    <a:blip r:embed="rId53"/>
+                    <a:blip r:embed="rId54"/>
                     <a:stretch>
                       <a:fillRect/>
                     </a:stretch>
@@ -20912,7 +21036,7 @@
                     <pic:cNvPicPr/>
                   </pic:nvPicPr>
                   <pic:blipFill>
-                    <a:blip r:embed="rId54"/>
+                    <a:blip r:embed="rId55"/>
                     <a:stretch>
                       <a:fillRect/>
                     </a:stretch>
@@ -20966,28 +21090,6 @@
       </w:pPr>
       <w:r>
         <w:lastRenderedPageBreak/>
-        <w:t>GIT FLOW</w:t>
-      </w:r>
-    </w:p>
-    <w:p>
-      <w:pPr>
-        <w:jc w:val="left"/>
-        <w:rPr>
-          <w:b/>
-          <w:color w:val="198754"/>
-          <w:sz w:val="24"/>
-        </w:rPr>
-      </w:pPr>
-      <w:r>
-        <w:br w:type="page"/>
-      </w:r>
-    </w:p>
-    <w:p>
-      <w:pPr>
-        <w:pStyle w:val="Ttulo40"/>
-      </w:pPr>
-      <w:r>
-        <w:lastRenderedPageBreak/>
         <w:t>DESARROLLO</w:t>
       </w:r>
     </w:p>
@@ -21156,12 +21258,12 @@
       <w:pPr>
         <w:pStyle w:val="Ttulo3"/>
       </w:pPr>
-      <w:bookmarkStart w:id="20" w:name="_Toc134896018"/>
+      <w:bookmarkStart w:id="21" w:name="_Toc134896018"/>
       <w:r>
         <w:lastRenderedPageBreak/>
         <w:t>3.2.4 PRUEBAS</w:t>
       </w:r>
-      <w:bookmarkEnd w:id="20"/>
+      <w:bookmarkEnd w:id="21"/>
     </w:p>
     <w:p>
       <w:pPr>
@@ -21197,12 +21299,12 @@
       <w:pPr>
         <w:pStyle w:val="Ttulo2"/>
       </w:pPr>
-      <w:bookmarkStart w:id="21" w:name="_Toc134896019"/>
+      <w:bookmarkStart w:id="22" w:name="_Toc134896019"/>
       <w:r>
         <w:lastRenderedPageBreak/>
         <w:t>3.3 PROPUESTAS DE MEJORA</w:t>
       </w:r>
-      <w:bookmarkEnd w:id="21"/>
+      <w:bookmarkEnd w:id="22"/>
     </w:p>
     <w:p>
       <w:r>
@@ -21233,7 +21335,7 @@
       <w:pPr>
         <w:pStyle w:val="Ttulo1"/>
       </w:pPr>
-      <w:bookmarkStart w:id="22" w:name="_Toc134896020"/>
+      <w:bookmarkStart w:id="23" w:name="_Toc134896020"/>
       <w:r>
         <w:lastRenderedPageBreak/>
         <w:t>4.</w:t>
@@ -21241,7 +21343,7 @@
       <w:r>
         <w:t xml:space="preserve"> MANUAL DE USO</w:t>
       </w:r>
-      <w:bookmarkEnd w:id="22"/>
+      <w:bookmarkEnd w:id="23"/>
     </w:p>
     <w:p>
       <w:pPr>
@@ -21261,12 +21363,12 @@
       <w:pPr>
         <w:pStyle w:val="Ttulo1"/>
       </w:pPr>
-      <w:bookmarkStart w:id="23" w:name="_Toc134896021"/>
+      <w:bookmarkStart w:id="24" w:name="_Toc134896021"/>
       <w:r>
         <w:lastRenderedPageBreak/>
         <w:t>5. VALORACIÓN PERSONAL</w:t>
       </w:r>
-      <w:bookmarkEnd w:id="23"/>
+      <w:bookmarkEnd w:id="24"/>
     </w:p>
     <w:p>
       <w:r>
@@ -21277,7 +21379,7 @@
       <w:pPr>
         <w:pStyle w:val="Ttulo1"/>
       </w:pPr>
-      <w:bookmarkStart w:id="24" w:name="_Toc134896022"/>
+      <w:bookmarkStart w:id="25" w:name="_Toc134896022"/>
       <w:r>
         <w:lastRenderedPageBreak/>
         <w:t>6. FUENTES BIBLIOGR</w:t>
@@ -21285,11 +21387,15 @@
       <w:r>
         <w:t>ÁFICAS</w:t>
       </w:r>
-      <w:bookmarkEnd w:id="24"/>
+      <w:bookmarkEnd w:id="25"/>
     </w:p>
     <w:sectPr>
-      <w:headerReference w:type="default" r:id="rId55"/>
-      <w:footerReference w:type="default" r:id="rId56"/>
+      <w:headerReference w:type="even" r:id="rId56"/>
+      <w:headerReference w:type="default" r:id="rId57"/>
+      <w:footerReference w:type="even" r:id="rId58"/>
+      <w:footerReference w:type="default" r:id="rId59"/>
+      <w:headerReference w:type="first" r:id="rId60"/>
+      <w:footerReference w:type="first" r:id="rId61"/>
       <w:pgSz w:w="11906" w:h="16838" w:code="9"/>
       <w:pgMar w:top="1701" w:right="1418" w:bottom="1701" w:left="1418" w:header="709" w:footer="709" w:gutter="0"/>
       <w:cols w:space="708"/>
@@ -21300,7 +21406,7 @@
 </file>
 
 <file path=word/endnotes.xml><?xml version="1.0" encoding="utf-8"?>
-<w:endnotes xmlns:wpc="http://schemas.microsoft.com/office/word/2010/wordprocessingCanvas" xmlns:cx="http://schemas.microsoft.com/office/drawing/2014/chartex" xmlns:cx1="http://schemas.microsoft.com/office/drawing/2015/9/8/chartex" xmlns:cx2="http://schemas.microsoft.com/office/drawing/2015/10/21/chartex" xmlns:cx3="http://schemas.microsoft.com/office/drawing/2016/5/9/chartex" xmlns:cx4="http://schemas.microsoft.com/office/drawing/2016/5/10/chartex" xmlns:cx5="http://schemas.microsoft.com/office/drawing/2016/5/11/chartex" xmlns:cx6="http://schemas.microsoft.com/office/drawing/2016/5/12/chartex" xmlns:cx7="http://schemas.microsoft.com/office/drawing/2016/5/13/chartex" xmlns:cx8="http://schemas.microsoft.com/office/drawing/2016/5/14/chartex" xmlns:mc="http://schemas.openxmlformats.org/markup-compatibility/2006" xmlns:aink="http://schemas.microsoft.com/office/drawing/2016/ink" xmlns:am3d="http://schemas.microsoft.com/office/drawing/2017/model3d" xmlns:o="urn:schemas-microsoft-com:office:office" xmlns:oel="http://schemas.microsoft.com/office/2019/extlst" xmlns:r="http://schemas.openxmlformats.org/officeDocument/2006/relationships" xmlns:m="http://schemas.openxmlformats.org/officeDocument/2006/math" xmlns:v="urn:schemas-microsoft-com:vml" xmlns:wp14="http://schemas.microsoft.com/office/word/2010/wordprocessingDrawing" xmlns:wp="http://schemas.openxmlformats.org/drawingml/2006/wordprocessingDrawing" xmlns:w10="urn:schemas-microsoft-com:office:word" xmlns:w="http://schemas.openxmlformats.org/wordprocessingml/2006/main" xmlns:w14="http://schemas.microsoft.com/office/word/2010/wordml" xmlns:w15="http://schemas.microsoft.com/office/word/2012/wordml" xmlns:w16cex="http://schemas.microsoft.com/office/word/2018/wordml/cex" xmlns:w16cid="http://schemas.microsoft.com/office/word/2016/wordml/cid" xmlns:w16="http://schemas.microsoft.com/office/word/2018/wordml" xmlns:w16du="http://schemas.microsoft.com/office/word/2023/wordml/word16du" xmlns:w16sdtdh="http://schemas.microsoft.com/office/word/2020/wordml/sdtdatahash" xmlns:w16se="http://schemas.microsoft.com/office/word/2015/wordml/symex" xmlns:wpg="http://schemas.microsoft.com/office/word/2010/wordprocessingGroup" xmlns:wpi="http://schemas.microsoft.com/office/word/2010/wordprocessingInk" xmlns:wne="http://schemas.microsoft.com/office/word/2006/wordml" xmlns:wps="http://schemas.microsoft.com/office/word/2010/wordprocessingShape" mc:Ignorable="w14 w15 w16se w16cid w16 w16cex w16sdtdh wp14">
+<w:endnotes xmlns:wpc="http://schemas.microsoft.com/office/word/2010/wordprocessingCanvas" xmlns:cx="http://schemas.microsoft.com/office/drawing/2014/chartex" xmlns:cx1="http://schemas.microsoft.com/office/drawing/2015/9/8/chartex" xmlns:mc="http://schemas.openxmlformats.org/markup-compatibility/2006" xmlns:o="urn:schemas-microsoft-com:office:office" xmlns:r="http://schemas.openxmlformats.org/officeDocument/2006/relationships" xmlns:m="http://schemas.openxmlformats.org/officeDocument/2006/math" xmlns:v="urn:schemas-microsoft-com:vml" xmlns:wp14="http://schemas.microsoft.com/office/word/2010/wordprocessingDrawing" xmlns:wp="http://schemas.openxmlformats.org/drawingml/2006/wordprocessingDrawing" xmlns:w10="urn:schemas-microsoft-com:office:word" xmlns:w="http://schemas.openxmlformats.org/wordprocessingml/2006/main" xmlns:w14="http://schemas.microsoft.com/office/word/2010/wordml" xmlns:w15="http://schemas.microsoft.com/office/word/2012/wordml" xmlns:w16se="http://schemas.microsoft.com/office/word/2015/wordml/symex" xmlns:wpg="http://schemas.microsoft.com/office/word/2010/wordprocessingGroup" xmlns:wpi="http://schemas.microsoft.com/office/word/2010/wordprocessingInk" xmlns:wne="http://schemas.microsoft.com/office/word/2006/wordml" xmlns:wps="http://schemas.microsoft.com/office/word/2010/wordprocessingShape" mc:Ignorable="w14 w15 w16se wp14">
   <w:endnote w:type="separator" w:id="-1">
     <w:p>
       <w:r>
@@ -21328,7 +21434,17 @@
 </file>
 
 <file path=word/footer1.xml><?xml version="1.0" encoding="utf-8"?>
-<w:ftr xmlns:wpc="http://schemas.microsoft.com/office/word/2010/wordprocessingCanvas" xmlns:cx="http://schemas.microsoft.com/office/drawing/2014/chartex" xmlns:cx1="http://schemas.microsoft.com/office/drawing/2015/9/8/chartex" xmlns:cx2="http://schemas.microsoft.com/office/drawing/2015/10/21/chartex" xmlns:cx3="http://schemas.microsoft.com/office/drawing/2016/5/9/chartex" xmlns:cx4="http://schemas.microsoft.com/office/drawing/2016/5/10/chartex" xmlns:cx5="http://schemas.microsoft.com/office/drawing/2016/5/11/chartex" xmlns:cx6="http://schemas.microsoft.com/office/drawing/2016/5/12/chartex" xmlns:cx7="http://schemas.microsoft.com/office/drawing/2016/5/13/chartex" xmlns:cx8="http://schemas.microsoft.com/office/drawing/2016/5/14/chartex" xmlns:mc="http://schemas.openxmlformats.org/markup-compatibility/2006" xmlns:aink="http://schemas.microsoft.com/office/drawing/2016/ink" xmlns:am3d="http://schemas.microsoft.com/office/drawing/2017/model3d" xmlns:o="urn:schemas-microsoft-com:office:office" xmlns:oel="http://schemas.microsoft.com/office/2019/extlst" xmlns:r="http://schemas.openxmlformats.org/officeDocument/2006/relationships" xmlns:m="http://schemas.openxmlformats.org/officeDocument/2006/math" xmlns:v="urn:schemas-microsoft-com:vml" xmlns:wp14="http://schemas.microsoft.com/office/word/2010/wordprocessingDrawing" xmlns:wp="http://schemas.openxmlformats.org/drawingml/2006/wordprocessingDrawing" xmlns:w10="urn:schemas-microsoft-com:office:word" xmlns:w="http://schemas.openxmlformats.org/wordprocessingml/2006/main" xmlns:w14="http://schemas.microsoft.com/office/word/2010/wordml" xmlns:w15="http://schemas.microsoft.com/office/word/2012/wordml" xmlns:w16cex="http://schemas.microsoft.com/office/word/2018/wordml/cex" xmlns:w16cid="http://schemas.microsoft.com/office/word/2016/wordml/cid" xmlns:w16="http://schemas.microsoft.com/office/word/2018/wordml" xmlns:w16du="http://schemas.microsoft.com/office/word/2023/wordml/word16du" xmlns:w16sdtdh="http://schemas.microsoft.com/office/word/2020/wordml/sdtdatahash" xmlns:w16se="http://schemas.microsoft.com/office/word/2015/wordml/symex" xmlns:wpg="http://schemas.microsoft.com/office/word/2010/wordprocessingGroup" xmlns:wpi="http://schemas.microsoft.com/office/word/2010/wordprocessingInk" xmlns:wne="http://schemas.microsoft.com/office/word/2006/wordml" xmlns:wps="http://schemas.microsoft.com/office/word/2010/wordprocessingShape" mc:Ignorable="w14 w15 w16se w16cid w16 w16cex w16sdtdh wp14">
+<w:ftr xmlns:wpc="http://schemas.microsoft.com/office/word/2010/wordprocessingCanvas" xmlns:cx="http://schemas.microsoft.com/office/drawing/2014/chartex" xmlns:cx1="http://schemas.microsoft.com/office/drawing/2015/9/8/chartex" xmlns:mc="http://schemas.openxmlformats.org/markup-compatibility/2006" xmlns:o="urn:schemas-microsoft-com:office:office" xmlns:r="http://schemas.openxmlformats.org/officeDocument/2006/relationships" xmlns:m="http://schemas.openxmlformats.org/officeDocument/2006/math" xmlns:v="urn:schemas-microsoft-com:vml" xmlns:wp14="http://schemas.microsoft.com/office/word/2010/wordprocessingDrawing" xmlns:wp="http://schemas.openxmlformats.org/drawingml/2006/wordprocessingDrawing" xmlns:w10="urn:schemas-microsoft-com:office:word" xmlns:w="http://schemas.openxmlformats.org/wordprocessingml/2006/main" xmlns:w14="http://schemas.microsoft.com/office/word/2010/wordml" xmlns:w15="http://schemas.microsoft.com/office/word/2012/wordml" xmlns:w16se="http://schemas.microsoft.com/office/word/2015/wordml/symex" xmlns:wpg="http://schemas.microsoft.com/office/word/2010/wordprocessingGroup" xmlns:wpi="http://schemas.microsoft.com/office/word/2010/wordprocessingInk" xmlns:wne="http://schemas.microsoft.com/office/word/2006/wordml" xmlns:wps="http://schemas.microsoft.com/office/word/2010/wordprocessingShape" mc:Ignorable="w14 w15 w16se wp14">
+  <w:p>
+    <w:pPr>
+      <w:pStyle w:val="Piedepgina"/>
+    </w:pPr>
+  </w:p>
+</w:ftr>
+</file>
+
+<file path=word/footer2.xml><?xml version="1.0" encoding="utf-8"?>
+<w:ftr xmlns:wpc="http://schemas.microsoft.com/office/word/2010/wordprocessingCanvas" xmlns:cx="http://schemas.microsoft.com/office/drawing/2014/chartex" xmlns:cx1="http://schemas.microsoft.com/office/drawing/2015/9/8/chartex" xmlns:mc="http://schemas.openxmlformats.org/markup-compatibility/2006" xmlns:o="urn:schemas-microsoft-com:office:office" xmlns:r="http://schemas.openxmlformats.org/officeDocument/2006/relationships" xmlns:m="http://schemas.openxmlformats.org/officeDocument/2006/math" xmlns:v="urn:schemas-microsoft-com:vml" xmlns:wp14="http://schemas.microsoft.com/office/word/2010/wordprocessingDrawing" xmlns:wp="http://schemas.openxmlformats.org/drawingml/2006/wordprocessingDrawing" xmlns:w10="urn:schemas-microsoft-com:office:word" xmlns:w="http://schemas.openxmlformats.org/wordprocessingml/2006/main" xmlns:w14="http://schemas.microsoft.com/office/word/2010/wordml" xmlns:w15="http://schemas.microsoft.com/office/word/2012/wordml" xmlns:w16se="http://schemas.microsoft.com/office/word/2015/wordml/symex" xmlns:wpg="http://schemas.microsoft.com/office/word/2010/wordprocessingGroup" xmlns:wpi="http://schemas.microsoft.com/office/word/2010/wordprocessingInk" xmlns:wne="http://schemas.microsoft.com/office/word/2006/wordml" xmlns:wps="http://schemas.microsoft.com/office/word/2010/wordprocessingShape" mc:Ignorable="w14 w15 w16se wp14">
   <w:p>
     <w:pPr>
       <w:pStyle w:val="Ttulo4"/>
@@ -21340,13 +21456,7 @@
       <w:rPr>
         <w:color w:val="198754"/>
       </w:rPr>
-      <w:t>2</w:t>
-    </w:r>
-    <w:r>
-      <w:rPr>
-        <w:color w:val="198754"/>
-      </w:rPr>
-      <w:t>º DAW</w:t>
+      <w:t>2º DAW</w:t>
     </w:r>
     <w:r>
       <w:rPr>
@@ -21374,9 +21484,10 @@
     </w:r>
     <w:r>
       <w:rPr>
+        <w:noProof/>
         <w:color w:val="198754"/>
       </w:rPr>
-      <w:t>1</w:t>
+      <w:t>44</w:t>
     </w:r>
     <w:r>
       <w:rPr>
@@ -21407,8 +21518,18 @@
 </w:ftr>
 </file>
 
+<file path=word/footer3.xml><?xml version="1.0" encoding="utf-8"?>
+<w:ftr xmlns:wpc="http://schemas.microsoft.com/office/word/2010/wordprocessingCanvas" xmlns:cx="http://schemas.microsoft.com/office/drawing/2014/chartex" xmlns:cx1="http://schemas.microsoft.com/office/drawing/2015/9/8/chartex" xmlns:mc="http://schemas.openxmlformats.org/markup-compatibility/2006" xmlns:o="urn:schemas-microsoft-com:office:office" xmlns:r="http://schemas.openxmlformats.org/officeDocument/2006/relationships" xmlns:m="http://schemas.openxmlformats.org/officeDocument/2006/math" xmlns:v="urn:schemas-microsoft-com:vml" xmlns:wp14="http://schemas.microsoft.com/office/word/2010/wordprocessingDrawing" xmlns:wp="http://schemas.openxmlformats.org/drawingml/2006/wordprocessingDrawing" xmlns:w10="urn:schemas-microsoft-com:office:word" xmlns:w="http://schemas.openxmlformats.org/wordprocessingml/2006/main" xmlns:w14="http://schemas.microsoft.com/office/word/2010/wordml" xmlns:w15="http://schemas.microsoft.com/office/word/2012/wordml" xmlns:w16se="http://schemas.microsoft.com/office/word/2015/wordml/symex" xmlns:wpg="http://schemas.microsoft.com/office/word/2010/wordprocessingGroup" xmlns:wpi="http://schemas.microsoft.com/office/word/2010/wordprocessingInk" xmlns:wne="http://schemas.microsoft.com/office/word/2006/wordml" xmlns:wps="http://schemas.microsoft.com/office/word/2010/wordprocessingShape" mc:Ignorable="w14 w15 w16se wp14">
+  <w:p>
+    <w:pPr>
+      <w:pStyle w:val="Piedepgina"/>
+    </w:pPr>
+  </w:p>
+</w:ftr>
+</file>
+
 <file path=word/footnotes.xml><?xml version="1.0" encoding="utf-8"?>
-<w:footnotes xmlns:wpc="http://schemas.microsoft.com/office/word/2010/wordprocessingCanvas" xmlns:cx="http://schemas.microsoft.com/office/drawing/2014/chartex" xmlns:cx1="http://schemas.microsoft.com/office/drawing/2015/9/8/chartex" xmlns:cx2="http://schemas.microsoft.com/office/drawing/2015/10/21/chartex" xmlns:cx3="http://schemas.microsoft.com/office/drawing/2016/5/9/chartex" xmlns:cx4="http://schemas.microsoft.com/office/drawing/2016/5/10/chartex" xmlns:cx5="http://schemas.microsoft.com/office/drawing/2016/5/11/chartex" xmlns:cx6="http://schemas.microsoft.com/office/drawing/2016/5/12/chartex" xmlns:cx7="http://schemas.microsoft.com/office/drawing/2016/5/13/chartex" xmlns:cx8="http://schemas.microsoft.com/office/drawing/2016/5/14/chartex" xmlns:mc="http://schemas.openxmlformats.org/markup-compatibility/2006" xmlns:aink="http://schemas.microsoft.com/office/drawing/2016/ink" xmlns:am3d="http://schemas.microsoft.com/office/drawing/2017/model3d" xmlns:o="urn:schemas-microsoft-com:office:office" xmlns:oel="http://schemas.microsoft.com/office/2019/extlst" xmlns:r="http://schemas.openxmlformats.org/officeDocument/2006/relationships" xmlns:m="http://schemas.openxmlformats.org/officeDocument/2006/math" xmlns:v="urn:schemas-microsoft-com:vml" xmlns:wp14="http://schemas.microsoft.com/office/word/2010/wordprocessingDrawing" xmlns:wp="http://schemas.openxmlformats.org/drawingml/2006/wordprocessingDrawing" xmlns:w10="urn:schemas-microsoft-com:office:word" xmlns:w="http://schemas.openxmlformats.org/wordprocessingml/2006/main" xmlns:w14="http://schemas.microsoft.com/office/word/2010/wordml" xmlns:w15="http://schemas.microsoft.com/office/word/2012/wordml" xmlns:w16cex="http://schemas.microsoft.com/office/word/2018/wordml/cex" xmlns:w16cid="http://schemas.microsoft.com/office/word/2016/wordml/cid" xmlns:w16="http://schemas.microsoft.com/office/word/2018/wordml" xmlns:w16du="http://schemas.microsoft.com/office/word/2023/wordml/word16du" xmlns:w16sdtdh="http://schemas.microsoft.com/office/word/2020/wordml/sdtdatahash" xmlns:w16se="http://schemas.microsoft.com/office/word/2015/wordml/symex" xmlns:wpg="http://schemas.microsoft.com/office/word/2010/wordprocessingGroup" xmlns:wpi="http://schemas.microsoft.com/office/word/2010/wordprocessingInk" xmlns:wne="http://schemas.microsoft.com/office/word/2006/wordml" xmlns:wps="http://schemas.microsoft.com/office/word/2010/wordprocessingShape" mc:Ignorable="w14 w15 w16se w16cid w16 w16cex w16sdtdh wp14">
+<w:footnotes xmlns:wpc="http://schemas.microsoft.com/office/word/2010/wordprocessingCanvas" xmlns:cx="http://schemas.microsoft.com/office/drawing/2014/chartex" xmlns:cx1="http://schemas.microsoft.com/office/drawing/2015/9/8/chartex" xmlns:mc="http://schemas.openxmlformats.org/markup-compatibility/2006" xmlns:o="urn:schemas-microsoft-com:office:office" xmlns:r="http://schemas.openxmlformats.org/officeDocument/2006/relationships" xmlns:m="http://schemas.openxmlformats.org/officeDocument/2006/math" xmlns:v="urn:schemas-microsoft-com:vml" xmlns:wp14="http://schemas.microsoft.com/office/word/2010/wordprocessingDrawing" xmlns:wp="http://schemas.openxmlformats.org/drawingml/2006/wordprocessingDrawing" xmlns:w10="urn:schemas-microsoft-com:office:word" xmlns:w="http://schemas.openxmlformats.org/wordprocessingml/2006/main" xmlns:w14="http://schemas.microsoft.com/office/word/2010/wordml" xmlns:w15="http://schemas.microsoft.com/office/word/2012/wordml" xmlns:w16se="http://schemas.microsoft.com/office/word/2015/wordml/symex" xmlns:wpg="http://schemas.microsoft.com/office/word/2010/wordprocessingGroup" xmlns:wpi="http://schemas.microsoft.com/office/word/2010/wordprocessingInk" xmlns:wne="http://schemas.microsoft.com/office/word/2006/wordml" xmlns:wps="http://schemas.microsoft.com/office/word/2010/wordprocessingShape" mc:Ignorable="w14 w15 w16se wp14">
   <w:footnote w:type="separator" w:id="-1">
     <w:p>
       <w:r>
@@ -21436,7 +21557,17 @@
 </file>
 
 <file path=word/header1.xml><?xml version="1.0" encoding="utf-8"?>
-<w:hdr xmlns:wpc="http://schemas.microsoft.com/office/word/2010/wordprocessingCanvas" xmlns:cx="http://schemas.microsoft.com/office/drawing/2014/chartex" xmlns:cx1="http://schemas.microsoft.com/office/drawing/2015/9/8/chartex" xmlns:cx2="http://schemas.microsoft.com/office/drawing/2015/10/21/chartex" xmlns:cx3="http://schemas.microsoft.com/office/drawing/2016/5/9/chartex" xmlns:cx4="http://schemas.microsoft.com/office/drawing/2016/5/10/chartex" xmlns:cx5="http://schemas.microsoft.com/office/drawing/2016/5/11/chartex" xmlns:cx6="http://schemas.microsoft.com/office/drawing/2016/5/12/chartex" xmlns:cx7="http://schemas.microsoft.com/office/drawing/2016/5/13/chartex" xmlns:cx8="http://schemas.microsoft.com/office/drawing/2016/5/14/chartex" xmlns:mc="http://schemas.openxmlformats.org/markup-compatibility/2006" xmlns:aink="http://schemas.microsoft.com/office/drawing/2016/ink" xmlns:am3d="http://schemas.microsoft.com/office/drawing/2017/model3d" xmlns:o="urn:schemas-microsoft-com:office:office" xmlns:oel="http://schemas.microsoft.com/office/2019/extlst" xmlns:r="http://schemas.openxmlformats.org/officeDocument/2006/relationships" xmlns:m="http://schemas.openxmlformats.org/officeDocument/2006/math" xmlns:v="urn:schemas-microsoft-com:vml" xmlns:wp14="http://schemas.microsoft.com/office/word/2010/wordprocessingDrawing" xmlns:wp="http://schemas.openxmlformats.org/drawingml/2006/wordprocessingDrawing" xmlns:w10="urn:schemas-microsoft-com:office:word" xmlns:w="http://schemas.openxmlformats.org/wordprocessingml/2006/main" xmlns:w14="http://schemas.microsoft.com/office/word/2010/wordml" xmlns:w15="http://schemas.microsoft.com/office/word/2012/wordml" xmlns:w16cex="http://schemas.microsoft.com/office/word/2018/wordml/cex" xmlns:w16cid="http://schemas.microsoft.com/office/word/2016/wordml/cid" xmlns:w16="http://schemas.microsoft.com/office/word/2018/wordml" xmlns:w16du="http://schemas.microsoft.com/office/word/2023/wordml/word16du" xmlns:w16sdtdh="http://schemas.microsoft.com/office/word/2020/wordml/sdtdatahash" xmlns:w16se="http://schemas.microsoft.com/office/word/2015/wordml/symex" xmlns:wpg="http://schemas.microsoft.com/office/word/2010/wordprocessingGroup" xmlns:wpi="http://schemas.microsoft.com/office/word/2010/wordprocessingInk" xmlns:wne="http://schemas.microsoft.com/office/word/2006/wordml" xmlns:wps="http://schemas.microsoft.com/office/word/2010/wordprocessingShape" mc:Ignorable="w14 w15 w16se w16cid w16 w16cex w16sdtdh wp14">
+<w:hdr xmlns:wpc="http://schemas.microsoft.com/office/word/2010/wordprocessingCanvas" xmlns:cx="http://schemas.microsoft.com/office/drawing/2014/chartex" xmlns:cx1="http://schemas.microsoft.com/office/drawing/2015/9/8/chartex" xmlns:mc="http://schemas.openxmlformats.org/markup-compatibility/2006" xmlns:o="urn:schemas-microsoft-com:office:office" xmlns:r="http://schemas.openxmlformats.org/officeDocument/2006/relationships" xmlns:m="http://schemas.openxmlformats.org/officeDocument/2006/math" xmlns:v="urn:schemas-microsoft-com:vml" xmlns:wp14="http://schemas.microsoft.com/office/word/2010/wordprocessingDrawing" xmlns:wp="http://schemas.openxmlformats.org/drawingml/2006/wordprocessingDrawing" xmlns:w10="urn:schemas-microsoft-com:office:word" xmlns:w="http://schemas.openxmlformats.org/wordprocessingml/2006/main" xmlns:w14="http://schemas.microsoft.com/office/word/2010/wordml" xmlns:w15="http://schemas.microsoft.com/office/word/2012/wordml" xmlns:w16se="http://schemas.microsoft.com/office/word/2015/wordml/symex" xmlns:wpg="http://schemas.microsoft.com/office/word/2010/wordprocessingGroup" xmlns:wpi="http://schemas.microsoft.com/office/word/2010/wordprocessingInk" xmlns:wne="http://schemas.microsoft.com/office/word/2006/wordml" xmlns:wps="http://schemas.microsoft.com/office/word/2010/wordprocessingShape" mc:Ignorable="w14 w15 w16se wp14">
+  <w:p>
+    <w:pPr>
+      <w:pStyle w:val="Encabezado"/>
+    </w:pPr>
+  </w:p>
+</w:hdr>
+</file>
+
+<file path=word/header2.xml><?xml version="1.0" encoding="utf-8"?>
+<w:hdr xmlns:wpc="http://schemas.microsoft.com/office/word/2010/wordprocessingCanvas" xmlns:cx="http://schemas.microsoft.com/office/drawing/2014/chartex" xmlns:cx1="http://schemas.microsoft.com/office/drawing/2015/9/8/chartex" xmlns:mc="http://schemas.openxmlformats.org/markup-compatibility/2006" xmlns:o="urn:schemas-microsoft-com:office:office" xmlns:r="http://schemas.openxmlformats.org/officeDocument/2006/relationships" xmlns:m="http://schemas.openxmlformats.org/officeDocument/2006/math" xmlns:v="urn:schemas-microsoft-com:vml" xmlns:wp14="http://schemas.microsoft.com/office/word/2010/wordprocessingDrawing" xmlns:wp="http://schemas.openxmlformats.org/drawingml/2006/wordprocessingDrawing" xmlns:w10="urn:schemas-microsoft-com:office:word" xmlns:w="http://schemas.openxmlformats.org/wordprocessingml/2006/main" xmlns:w14="http://schemas.microsoft.com/office/word/2010/wordml" xmlns:w15="http://schemas.microsoft.com/office/word/2012/wordml" xmlns:w16se="http://schemas.microsoft.com/office/word/2015/wordml/symex" xmlns:wpg="http://schemas.microsoft.com/office/word/2010/wordprocessingGroup" xmlns:wpi="http://schemas.microsoft.com/office/word/2010/wordprocessingInk" xmlns:wne="http://schemas.microsoft.com/office/word/2006/wordml" xmlns:wps="http://schemas.microsoft.com/office/word/2010/wordprocessingShape" mc:Ignorable="w14 w15 w16se wp14">
   <w:p>
     <w:pPr>
       <w:pStyle w:val="Encabezado"/>
@@ -21445,6 +21576,124 @@
         <w:bCs/>
       </w:rPr>
     </w:pPr>
+    <w:r>
+      <w:rPr>
+        <w:noProof/>
+      </w:rPr>
+      <mc:AlternateContent>
+        <mc:Choice Requires="wps">
+          <w:drawing>
+            <wp:anchor distT="0" distB="0" distL="114300" distR="114300" simplePos="0" relativeHeight="251659264" behindDoc="0" locked="0" layoutInCell="0" allowOverlap="1" wp14:anchorId="49C79FAF" wp14:editId="1B379EAC">
+              <wp:simplePos x="0" y="0"/>
+              <wp:positionH relativeFrom="page">
+                <wp:posOffset>0</wp:posOffset>
+              </wp:positionH>
+              <wp:positionV relativeFrom="page">
+                <wp:posOffset>190500</wp:posOffset>
+              </wp:positionV>
+              <wp:extent cx="7560310" cy="270510"/>
+              <wp:effectExtent l="0" t="0" r="0" b="15240"/>
+              <wp:wrapNone/>
+              <wp:docPr id="30" name="MSIPCM5de546ec8927b5a0ca68583c" descr="{&quot;HashCode&quot;:-1565853357,&quot;Height&quot;:841.0,&quot;Width&quot;:595.0,&quot;Placement&quot;:&quot;Header&quot;,&quot;Index&quot;:&quot;Primary&quot;,&quot;Section&quot;:1,&quot;Top&quot;:0.0,&quot;Left&quot;:0.0}"/>
+              <wp:cNvGraphicFramePr/>
+              <a:graphic xmlns:a="http://schemas.openxmlformats.org/drawingml/2006/main">
+                <a:graphicData uri="http://schemas.microsoft.com/office/word/2010/wordprocessingShape">
+                  <wps:wsp>
+                    <wps:cNvSpPr txBox="1"/>
+                    <wps:spPr>
+                      <a:xfrm>
+                        <a:off x="0" y="0"/>
+                        <a:ext cx="7560310" cy="270510"/>
+                      </a:xfrm>
+                      <a:prstGeom prst="rect">
+                        <a:avLst/>
+                      </a:prstGeom>
+                      <a:noFill/>
+                      <a:ln w="6350">
+                        <a:noFill/>
+                      </a:ln>
+                      <a:extLst>
+                        <a:ext uri="{91240B29-F687-4F45-9708-019B960494DF}">
+                          <a14:hiddenLine xmlns:a14="http://schemas.microsoft.com/office/drawing/2010/main" w="6350">
+                            <a:solidFill>
+                              <a:prstClr val="black"/>
+                            </a:solidFill>
+                          </a14:hiddenLine>
+                        </a:ext>
+                      </a:extLst>
+                    </wps:spPr>
+                    <wps:txbx>
+                      <w:txbxContent>
+                        <w:p>
+                          <w:pPr>
+                            <w:spacing w:after="0"/>
+                            <w:jc w:val="left"/>
+                            <w:rPr>
+                              <w:rFonts w:ascii="Tahoma" w:hAnsi="Tahoma" w:cs="Tahoma"/>
+                              <w:color w:val="CF022B"/>
+                              <w:sz w:val="16"/>
+                            </w:rPr>
+                          </w:pPr>
+                          <w:r>
+                            <w:rPr>
+                              <w:rFonts w:ascii="Tahoma" w:hAnsi="Tahoma" w:cs="Tahoma"/>
+                              <w:color w:val="CF022B"/>
+                              <w:sz w:val="16"/>
+                            </w:rPr>
+                            <w:t xml:space="preserve">               C2 – Uso Restringido</w:t>
+                          </w:r>
+                        </w:p>
+                      </w:txbxContent>
+                    </wps:txbx>
+                    <wps:bodyPr rot="0" spcFirstLastPara="0" vertOverflow="overflow" horzOverflow="overflow" vert="horz" wrap="square" lIns="254000" tIns="0" rIns="91440" bIns="0" numCol="1" spcCol="0" rtlCol="0" fromWordArt="0" anchor="t" anchorCtr="0" forceAA="0" compatLnSpc="1">
+                      <a:prstTxWarp prst="textNoShape">
+                        <a:avLst/>
+                      </a:prstTxWarp>
+                      <a:noAutofit/>
+                    </wps:bodyPr>
+                  </wps:wsp>
+                </a:graphicData>
+              </a:graphic>
+            </wp:anchor>
+          </w:drawing>
+        </mc:Choice>
+        <mc:Fallback>
+          <w:pict>
+            <v:shapetype w14:anchorId="49C79FAF" id="_x0000_t202" coordsize="21600,21600" o:spt="202" path="m,l,21600r21600,l21600,xe">
+              <v:stroke joinstyle="miter"/>
+              <v:path gradientshapeok="t" o:connecttype="rect"/>
+            </v:shapetype>
+            <v:shape id="MSIPCM5de546ec8927b5a0ca68583c" o:spid="_x0000_s1026" type="#_x0000_t202" alt="{&quot;HashCode&quot;:-1565853357,&quot;Height&quot;:841.0,&quot;Width&quot;:595.0,&quot;Placement&quot;:&quot;Header&quot;,&quot;Index&quot;:&quot;Primary&quot;,&quot;Section&quot;:1,&quot;Top&quot;:0.0,&quot;Left&quot;:0.0}" style="position:absolute;left:0;text-align:left;margin-left:0;margin-top:15pt;width:595.3pt;height:21.3pt;z-index:251659264;visibility:visible;mso-wrap-style:square;mso-wrap-distance-left:9pt;mso-wrap-distance-top:0;mso-wrap-distance-right:9pt;mso-wrap-distance-bottom:0;mso-position-horizontal:absolute;mso-position-horizontal-relative:page;mso-position-vertical:absolute;mso-position-vertical-relative:page;v-text-anchor:top" o:gfxdata="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" o:allowincell="f" filled="f" stroked="f" strokeweight=".5pt">
+              <v:fill o:detectmouseclick="t"/>
+              <v:textbox inset="20pt,0,,0">
+                <w:txbxContent>
+                  <w:p>
+                    <w:pPr>
+                      <w:spacing w:after="0"/>
+                      <w:jc w:val="left"/>
+                      <w:rPr>
+                        <w:rFonts w:ascii="Tahoma" w:hAnsi="Tahoma" w:cs="Tahoma"/>
+                        <w:color w:val="CF022B"/>
+                        <w:sz w:val="16"/>
+                      </w:rPr>
+                    </w:pPr>
+                    <w:r>
+                      <w:rPr>
+                        <w:rFonts w:ascii="Tahoma" w:hAnsi="Tahoma" w:cs="Tahoma"/>
+                        <w:color w:val="CF022B"/>
+                        <w:sz w:val="16"/>
+                      </w:rPr>
+                      <w:t xml:space="preserve">               C2 – Uso Restringido</w:t>
+                    </w:r>
+                  </w:p>
+                </w:txbxContent>
+              </v:textbox>
+              <w10:wrap anchorx="page" anchory="page"/>
+            </v:shape>
+          </w:pict>
+        </mc:Fallback>
+      </mc:AlternateContent>
+    </w:r>
     <w:r>
       <w:rPr>
         <w:noProof/>
@@ -21556,8 +21805,18 @@
 </w:hdr>
 </file>
 
+<file path=word/header3.xml><?xml version="1.0" encoding="utf-8"?>
+<w:hdr xmlns:wpc="http://schemas.microsoft.com/office/word/2010/wordprocessingCanvas" xmlns:cx="http://schemas.microsoft.com/office/drawing/2014/chartex" xmlns:cx1="http://schemas.microsoft.com/office/drawing/2015/9/8/chartex" xmlns:mc="http://schemas.openxmlformats.org/markup-compatibility/2006" xmlns:o="urn:schemas-microsoft-com:office:office" xmlns:r="http://schemas.openxmlformats.org/officeDocument/2006/relationships" xmlns:m="http://schemas.openxmlformats.org/officeDocument/2006/math" xmlns:v="urn:schemas-microsoft-com:vml" xmlns:wp14="http://schemas.microsoft.com/office/word/2010/wordprocessingDrawing" xmlns:wp="http://schemas.openxmlformats.org/drawingml/2006/wordprocessingDrawing" xmlns:w10="urn:schemas-microsoft-com:office:word" xmlns:w="http://schemas.openxmlformats.org/wordprocessingml/2006/main" xmlns:w14="http://schemas.microsoft.com/office/word/2010/wordml" xmlns:w15="http://schemas.microsoft.com/office/word/2012/wordml" xmlns:w16se="http://schemas.microsoft.com/office/word/2015/wordml/symex" xmlns:wpg="http://schemas.microsoft.com/office/word/2010/wordprocessingGroup" xmlns:wpi="http://schemas.microsoft.com/office/word/2010/wordprocessingInk" xmlns:wne="http://schemas.microsoft.com/office/word/2006/wordml" xmlns:wps="http://schemas.microsoft.com/office/word/2010/wordprocessingShape" mc:Ignorable="w14 w15 w16se wp14">
+  <w:p>
+    <w:pPr>
+      <w:pStyle w:val="Encabezado"/>
+    </w:pPr>
+  </w:p>
+</w:hdr>
+</file>
+
 <file path=word/numbering.xml><?xml version="1.0" encoding="utf-8"?>
-<w:numbering xmlns:wpc="http://schemas.microsoft.com/office/word/2010/wordprocessingCanvas" xmlns:cx="http://schemas.microsoft.com/office/drawing/2014/chartex" xmlns:cx1="http://schemas.microsoft.com/office/drawing/2015/9/8/chartex" xmlns:cx2="http://schemas.microsoft.com/office/drawing/2015/10/21/chartex" xmlns:cx3="http://schemas.microsoft.com/office/drawing/2016/5/9/chartex" xmlns:cx4="http://schemas.microsoft.com/office/drawing/2016/5/10/chartex" xmlns:cx5="http://schemas.microsoft.com/office/drawing/2016/5/11/chartex" xmlns:cx6="http://schemas.microsoft.com/office/drawing/2016/5/12/chartex" xmlns:cx7="http://schemas.microsoft.com/office/drawing/2016/5/13/chartex" xmlns:cx8="http://schemas.microsoft.com/office/drawing/2016/5/14/chartex" xmlns:mc="http://schemas.openxmlformats.org/markup-compatibility/2006" xmlns:aink="http://schemas.microsoft.com/office/drawing/2016/ink" xmlns:am3d="http://schemas.microsoft.com/office/drawing/2017/model3d" xmlns:o="urn:schemas-microsoft-com:office:office" xmlns:oel="http://schemas.microsoft.com/office/2019/extlst" xmlns:r="http://schemas.openxmlformats.org/officeDocument/2006/relationships" xmlns:m="http://schemas.openxmlformats.org/officeDocument/2006/math" xmlns:v="urn:schemas-microsoft-com:vml" xmlns:wp14="http://schemas.microsoft.com/office/word/2010/wordprocessingDrawing" xmlns:wp="http://schemas.openxmlformats.org/drawingml/2006/wordprocessingDrawing" xmlns:w10="urn:schemas-microsoft-com:office:word" xmlns:w="http://schemas.openxmlformats.org/wordprocessingml/2006/main" xmlns:w14="http://schemas.microsoft.com/office/word/2010/wordml" xmlns:w15="http://schemas.microsoft.com/office/word/2012/wordml" xmlns:w16cex="http://schemas.microsoft.com/office/word/2018/wordml/cex" xmlns:w16cid="http://schemas.microsoft.com/office/word/2016/wordml/cid" xmlns:w16="http://schemas.microsoft.com/office/word/2018/wordml" xmlns:w16du="http://schemas.microsoft.com/office/word/2023/wordml/word16du" xmlns:w16sdtdh="http://schemas.microsoft.com/office/word/2020/wordml/sdtdatahash" xmlns:w16se="http://schemas.microsoft.com/office/word/2015/wordml/symex" xmlns:wpg="http://schemas.microsoft.com/office/word/2010/wordprocessingGroup" xmlns:wpi="http://schemas.microsoft.com/office/word/2010/wordprocessingInk" xmlns:wne="http://schemas.microsoft.com/office/word/2006/wordml" xmlns:wps="http://schemas.microsoft.com/office/word/2010/wordprocessingShape" mc:Ignorable="w14 w15 w16se w16cid w16 w16cex w16sdtdh wp14">
+<w:numbering xmlns:wpc="http://schemas.microsoft.com/office/word/2010/wordprocessingCanvas" xmlns:cx="http://schemas.microsoft.com/office/drawing/2014/chartex" xmlns:cx1="http://schemas.microsoft.com/office/drawing/2015/9/8/chartex" xmlns:mc="http://schemas.openxmlformats.org/markup-compatibility/2006" xmlns:o="urn:schemas-microsoft-com:office:office" xmlns:r="http://schemas.openxmlformats.org/officeDocument/2006/relationships" xmlns:m="http://schemas.openxmlformats.org/officeDocument/2006/math" xmlns:v="urn:schemas-microsoft-com:vml" xmlns:wp14="http://schemas.microsoft.com/office/word/2010/wordprocessingDrawing" xmlns:wp="http://schemas.openxmlformats.org/drawingml/2006/wordprocessingDrawing" xmlns:w10="urn:schemas-microsoft-com:office:word" xmlns:w="http://schemas.openxmlformats.org/wordprocessingml/2006/main" xmlns:w14="http://schemas.microsoft.com/office/word/2010/wordml" xmlns:w15="http://schemas.microsoft.com/office/word/2012/wordml" xmlns:w16se="http://schemas.microsoft.com/office/word/2015/wordml/symex" xmlns:wpg="http://schemas.microsoft.com/office/word/2010/wordprocessingGroup" xmlns:wpi="http://schemas.microsoft.com/office/word/2010/wordprocessingInk" xmlns:wne="http://schemas.microsoft.com/office/word/2006/wordml" xmlns:wps="http://schemas.microsoft.com/office/word/2010/wordprocessingShape" mc:Ignorable="w14 w15 w16se wp14">
   <w:abstractNum w:abstractNumId="0" w15:restartNumberingAfterBreak="0">
     <w:nsid w:val="01CC2546"/>
     <w:multiLevelType w:val="multilevel"/>
@@ -24813,97 +25072,97 @@
       </w:pPr>
     </w:lvl>
   </w:abstractNum>
-  <w:num w:numId="1" w16cid:durableId="484862438">
+  <w:num w:numId="1">
     <w:abstractNumId w:val="21"/>
   </w:num>
-  <w:num w:numId="2" w16cid:durableId="1508907298">
+  <w:num w:numId="2">
     <w:abstractNumId w:val="28"/>
   </w:num>
-  <w:num w:numId="3" w16cid:durableId="2061633721">
+  <w:num w:numId="3">
     <w:abstractNumId w:val="24"/>
   </w:num>
-  <w:num w:numId="4" w16cid:durableId="1351645745">
+  <w:num w:numId="4">
     <w:abstractNumId w:val="19"/>
   </w:num>
-  <w:num w:numId="5" w16cid:durableId="1609967216">
+  <w:num w:numId="5">
     <w:abstractNumId w:val="16"/>
   </w:num>
-  <w:num w:numId="6" w16cid:durableId="770011505">
+  <w:num w:numId="6">
     <w:abstractNumId w:val="18"/>
   </w:num>
-  <w:num w:numId="7" w16cid:durableId="214246298">
+  <w:num w:numId="7">
     <w:abstractNumId w:val="29"/>
   </w:num>
-  <w:num w:numId="8" w16cid:durableId="1057782422">
+  <w:num w:numId="8">
     <w:abstractNumId w:val="12"/>
   </w:num>
-  <w:num w:numId="9" w16cid:durableId="1048140088">
+  <w:num w:numId="9">
     <w:abstractNumId w:val="30"/>
   </w:num>
-  <w:num w:numId="10" w16cid:durableId="1797724094">
+  <w:num w:numId="10">
     <w:abstractNumId w:val="23"/>
   </w:num>
-  <w:num w:numId="11" w16cid:durableId="1223254190">
+  <w:num w:numId="11">
     <w:abstractNumId w:val="25"/>
   </w:num>
-  <w:num w:numId="12" w16cid:durableId="1600016639">
+  <w:num w:numId="12">
     <w:abstractNumId w:val="7"/>
   </w:num>
-  <w:num w:numId="13" w16cid:durableId="148328176">
+  <w:num w:numId="13">
     <w:abstractNumId w:val="10"/>
   </w:num>
-  <w:num w:numId="14" w16cid:durableId="1207451948">
+  <w:num w:numId="14">
     <w:abstractNumId w:val="27"/>
   </w:num>
-  <w:num w:numId="15" w16cid:durableId="1655833570">
+  <w:num w:numId="15">
     <w:abstractNumId w:val="1"/>
   </w:num>
-  <w:num w:numId="16" w16cid:durableId="132606519">
+  <w:num w:numId="16">
     <w:abstractNumId w:val="11"/>
   </w:num>
-  <w:num w:numId="17" w16cid:durableId="2117820571">
+  <w:num w:numId="17">
     <w:abstractNumId w:val="20"/>
   </w:num>
-  <w:num w:numId="18" w16cid:durableId="1571502151">
+  <w:num w:numId="18">
     <w:abstractNumId w:val="17"/>
   </w:num>
-  <w:num w:numId="19" w16cid:durableId="1461143188">
+  <w:num w:numId="19">
     <w:abstractNumId w:val="14"/>
   </w:num>
-  <w:num w:numId="20" w16cid:durableId="1077897478">
+  <w:num w:numId="20">
     <w:abstractNumId w:val="22"/>
   </w:num>
-  <w:num w:numId="21" w16cid:durableId="822433029">
+  <w:num w:numId="21">
     <w:abstractNumId w:val="15"/>
   </w:num>
-  <w:num w:numId="22" w16cid:durableId="577713464">
+  <w:num w:numId="22">
     <w:abstractNumId w:val="9"/>
   </w:num>
-  <w:num w:numId="23" w16cid:durableId="316610348">
+  <w:num w:numId="23">
     <w:abstractNumId w:val="26"/>
   </w:num>
-  <w:num w:numId="24" w16cid:durableId="289093241">
+  <w:num w:numId="24">
     <w:abstractNumId w:val="5"/>
   </w:num>
-  <w:num w:numId="25" w16cid:durableId="973561073">
+  <w:num w:numId="25">
     <w:abstractNumId w:val="3"/>
   </w:num>
-  <w:num w:numId="26" w16cid:durableId="883449200">
+  <w:num w:numId="26">
     <w:abstractNumId w:val="0"/>
   </w:num>
-  <w:num w:numId="27" w16cid:durableId="1392923364">
+  <w:num w:numId="27">
     <w:abstractNumId w:val="8"/>
   </w:num>
-  <w:num w:numId="28" w16cid:durableId="557861540">
+  <w:num w:numId="28">
     <w:abstractNumId w:val="4"/>
   </w:num>
-  <w:num w:numId="29" w16cid:durableId="357894411">
+  <w:num w:numId="29">
     <w:abstractNumId w:val="6"/>
   </w:num>
-  <w:num w:numId="30" w16cid:durableId="1600723458">
+  <w:num w:numId="30">
     <w:abstractNumId w:val="2"/>
   </w:num>
-  <w:num w:numId="31" w16cid:durableId="1816948857">
+  <w:num w:numId="31">
     <w:abstractNumId w:val="13"/>
   </w:num>
   <w:numIdMacAtCleanup w:val="31"/>
@@ -24911,7 +25170,7 @@
 </file>
 
 <file path=word/styles.xml><?xml version="1.0" encoding="utf-8"?>
-<w:styles xmlns:mc="http://schemas.openxmlformats.org/markup-compatibility/2006" xmlns:r="http://schemas.openxmlformats.org/officeDocument/2006/relationships" xmlns:w="http://schemas.openxmlformats.org/wordprocessingml/2006/main" xmlns:w14="http://schemas.microsoft.com/office/word/2010/wordml" xmlns:w15="http://schemas.microsoft.com/office/word/2012/wordml" xmlns:w16cex="http://schemas.microsoft.com/office/word/2018/wordml/cex" xmlns:w16cid="http://schemas.microsoft.com/office/word/2016/wordml/cid" xmlns:w16="http://schemas.microsoft.com/office/word/2018/wordml" xmlns:w16sdtdh="http://schemas.microsoft.com/office/word/2020/wordml/sdtdatahash" xmlns:w16se="http://schemas.microsoft.com/office/word/2015/wordml/symex" mc:Ignorable="w14 w15 w16se w16cid w16 w16cex w16sdtdh">
+<w:styles xmlns:mc="http://schemas.openxmlformats.org/markup-compatibility/2006" xmlns:r="http://schemas.openxmlformats.org/officeDocument/2006/relationships" xmlns:w="http://schemas.openxmlformats.org/wordprocessingml/2006/main" xmlns:w14="http://schemas.microsoft.com/office/word/2010/wordml" xmlns:w15="http://schemas.microsoft.com/office/word/2012/wordml" xmlns:w16se="http://schemas.microsoft.com/office/word/2015/wordml/symex" mc:Ignorable="w14 w15 w16se">
   <w:docDefaults>
     <w:rPrDefault>
       <w:rPr>
@@ -24927,7 +25186,7 @@
       </w:pPr>
     </w:pPrDefault>
   </w:docDefaults>
-  <w:latentStyles w:defLockedState="0" w:defUIPriority="99" w:defSemiHidden="0" w:defUnhideWhenUsed="0" w:defQFormat="0" w:count="376">
+  <w:latentStyles w:defLockedState="0" w:defUIPriority="99" w:defSemiHidden="0" w:defUnhideWhenUsed="0" w:defQFormat="0" w:count="371">
     <w:lsdException w:name="Normal" w:uiPriority="0" w:qFormat="1"/>
     <w:lsdException w:name="heading 1" w:uiPriority="9" w:qFormat="1"/>
     <w:lsdException w:name="heading 2" w:semiHidden="1" w:uiPriority="9" w:unhideWhenUsed="1" w:qFormat="1"/>
@@ -25299,11 +25558,6 @@
     <w:lsdException w:name="List Table 5 Dark Accent 6" w:uiPriority="50"/>
     <w:lsdException w:name="List Table 6 Colorful Accent 6" w:uiPriority="51"/>
     <w:lsdException w:name="List Table 7 Colorful Accent 6" w:uiPriority="52"/>
-    <w:lsdException w:name="Mention" w:semiHidden="1" w:unhideWhenUsed="1"/>
-    <w:lsdException w:name="Smart Hyperlink" w:semiHidden="1" w:unhideWhenUsed="1"/>
-    <w:lsdException w:name="Hashtag" w:semiHidden="1" w:unhideWhenUsed="1"/>
-    <w:lsdException w:name="Unresolved Mention" w:semiHidden="1" w:unhideWhenUsed="1"/>
-    <w:lsdException w:name="Smart Link" w:semiHidden="1" w:unhideWhenUsed="1"/>
   </w:latentStyles>
   <w:style w:type="paragraph" w:default="1" w:styleId="Normal">
     <w:name w:val="Normal"/>
@@ -25512,7 +25766,7 @@
       <w:u w:val="single"/>
     </w:rPr>
   </w:style>
-  <w:style w:type="character" w:styleId="Mencinsinresolver">
+  <w:style w:type="character" w:customStyle="1" w:styleId="UnresolvedMention">
     <w:name w:val="Unresolved Mention"/>
     <w:basedOn w:val="Fuentedeprrafopredeter"/>
     <w:uiPriority w:val="99"/>
@@ -25660,7 +25914,7 @@
       </w:tblBorders>
     </w:tblPr>
   </w:style>
-  <w:style w:type="table" w:styleId="Tablaconcuadrcula4-nfasis1">
+  <w:style w:type="table" w:styleId="Tabladecuadrcula4-nfasis1">
     <w:name w:val="Grid Table 4 Accent 1"/>
     <w:basedOn w:val="Tablanormal"/>
     <w:uiPriority w:val="49"/>
@@ -26110,7 +26364,7 @@
 </file>
 
 <file path=customXml/itemProps1.xml><?xml version="1.0" encoding="utf-8"?>
-<ds:datastoreItem xmlns:ds="http://schemas.openxmlformats.org/officeDocument/2006/customXml" ds:itemID="{AAE6E719-36EE-4D65-8FC3-6AB0505AFCB5}">
+<ds:datastoreItem xmlns:ds="http://schemas.openxmlformats.org/officeDocument/2006/customXml" ds:itemID="{D0FF6BA0-C58C-47C7-9544-2A3F2A5EC628}">
   <ds:schemaRefs>
     <ds:schemaRef ds:uri="http://schemas.openxmlformats.org/officeDocument/2006/bibliography"/>
   </ds:schemaRefs>

</xml_diff>